<commit_message>
Score and name features
</commit_message>
<xml_diff>
--- a/Viewing and Analysing 3D models using WebGL.docx
+++ b/Viewing and Analysing 3D models using WebGL.docx
@@ -10,6 +10,7 @@
           <w:docPartUnique/>
         </w:docPartObj>
       </w:sdtPr>
+      <w:sdtEndPr/>
       <w:sdtContent>
         <w:p/>
         <w:p>
@@ -21,7 +22,7 @@
             <mc:AlternateContent>
               <mc:Choice Requires="wps">
                 <w:drawing>
-                  <wp:anchor distT="0" distB="0" distL="182880" distR="182880" simplePos="0" relativeHeight="251660288" behindDoc="0" locked="0" layoutInCell="1" allowOverlap="1">
+                  <wp:anchor distT="0" distB="0" distL="182880" distR="182880" simplePos="0" relativeHeight="251660288" behindDoc="0" locked="0" layoutInCell="1" allowOverlap="1" wp14:anchorId="23690FC5" wp14:editId="108EBD81">
                     <wp:simplePos x="0" y="0"/>
                     <mc:AlternateContent>
                       <mc:Choice Requires="wp14">
@@ -109,6 +110,7 @@
                                     <w:dataBinding w:prefixMappings="xmlns:ns0='http://purl.org/dc/elements/1.1/' xmlns:ns1='http://schemas.openxmlformats.org/package/2006/metadata/core-properties' " w:xpath="/ns1:coreProperties[1]/ns0:title[1]" w:storeItemID="{6C3C8BC8-F283-45AE-878A-BAB7291924A1}"/>
                                     <w:text/>
                                   </w:sdtPr>
+                                  <w:sdtEndPr/>
                                   <w:sdtContent>
                                     <w:r>
                                       <w:rPr>
@@ -135,6 +137,7 @@
                                   <w:dataBinding w:prefixMappings="xmlns:ns0='http://purl.org/dc/elements/1.1/' xmlns:ns1='http://schemas.openxmlformats.org/package/2006/metadata/core-properties' " w:xpath="/ns1:coreProperties[1]/ns0:subject[1]" w:storeItemID="{6C3C8BC8-F283-45AE-878A-BAB7291924A1}"/>
                                   <w:text/>
                                 </w:sdtPr>
+                                <w:sdtEndPr/>
                                 <w:sdtContent>
                                   <w:p>
                                     <w:pPr>
@@ -173,6 +176,7 @@
                                   <w:dataBinding w:prefixMappings="xmlns:ns0='http://purl.org/dc/elements/1.1/' xmlns:ns1='http://schemas.openxmlformats.org/package/2006/metadata/core-properties' " w:xpath="/ns1:coreProperties[1]/ns0:creator[1]" w:storeItemID="{6C3C8BC8-F283-45AE-878A-BAB7291924A1}"/>
                                   <w:text/>
                                 </w:sdtPr>
+                                <w:sdtEndPr/>
                                 <w:sdtContent>
                                   <w:p>
                                     <w:pPr>
@@ -219,7 +223,7 @@
               </mc:Choice>
               <mc:Fallback>
                 <w:pict>
-                  <v:shapetype id="_x0000_t202" coordsize="21600,21600" o:spt="202" path="m,l,21600r21600,l21600,xe">
+                  <v:shapetype w14:anchorId="23690FC5" id="_x0000_t202" coordsize="21600,21600" o:spt="202" path="m,l,21600r21600,l21600,xe">
                     <v:stroke joinstyle="miter"/>
                     <v:path gradientshapeok="t" o:connecttype="rect"/>
                   </v:shapetype>
@@ -249,6 +253,7 @@
                               <w:dataBinding w:prefixMappings="xmlns:ns0='http://purl.org/dc/elements/1.1/' xmlns:ns1='http://schemas.openxmlformats.org/package/2006/metadata/core-properties' " w:xpath="/ns1:coreProperties[1]/ns0:title[1]" w:storeItemID="{6C3C8BC8-F283-45AE-878A-BAB7291924A1}"/>
                               <w:text/>
                             </w:sdtPr>
+                            <w:sdtEndPr/>
                             <w:sdtContent>
                               <w:r>
                                 <w:rPr>
@@ -275,6 +280,7 @@
                             <w:dataBinding w:prefixMappings="xmlns:ns0='http://purl.org/dc/elements/1.1/' xmlns:ns1='http://schemas.openxmlformats.org/package/2006/metadata/core-properties' " w:xpath="/ns1:coreProperties[1]/ns0:subject[1]" w:storeItemID="{6C3C8BC8-F283-45AE-878A-BAB7291924A1}"/>
                             <w:text/>
                           </w:sdtPr>
+                          <w:sdtEndPr/>
                           <w:sdtContent>
                             <w:p>
                               <w:pPr>
@@ -313,6 +319,7 @@
                             <w:dataBinding w:prefixMappings="xmlns:ns0='http://purl.org/dc/elements/1.1/' xmlns:ns1='http://schemas.openxmlformats.org/package/2006/metadata/core-properties' " w:xpath="/ns1:coreProperties[1]/ns0:creator[1]" w:storeItemID="{6C3C8BC8-F283-45AE-878A-BAB7291924A1}"/>
                             <w:text/>
                           </w:sdtPr>
+                          <w:sdtEndPr/>
                           <w:sdtContent>
                             <w:p>
                               <w:pPr>
@@ -353,7 +360,7 @@
             <mc:AlternateContent>
               <mc:Choice Requires="wps">
                 <w:drawing>
-                  <wp:anchor distT="0" distB="0" distL="114300" distR="114300" simplePos="0" relativeHeight="251659264" behindDoc="0" locked="0" layoutInCell="1" allowOverlap="1">
+                  <wp:anchor distT="0" distB="0" distL="114300" distR="114300" simplePos="0" relativeHeight="251659264" behindDoc="0" locked="0" layoutInCell="1" allowOverlap="1" wp14:anchorId="4F08B589" wp14:editId="1C29210A">
                     <wp:simplePos x="0" y="0"/>
                     <wp:positionH relativeFrom="margin">
                       <wp:align>right</wp:align>
@@ -431,6 +438,7 @@
                                     <w:calendar w:val="gregorian"/>
                                   </w:date>
                                 </w:sdtPr>
+                                <w:sdtEndPr/>
                                 <w:sdtContent>
                                   <w:p>
                                     <w:pPr>
@@ -475,7 +483,7 @@
               </mc:Choice>
               <mc:Fallback>
                 <w:pict>
-                  <v:rect id="Rectangle 132" o:spid="_x0000_s1027" style="position:absolute;margin-left:-4.4pt;margin-top:0;width:46.8pt;height:77.75pt;z-index:251659264;visibility:visible;mso-wrap-style:square;mso-width-percent:76;mso-height-percent:98;mso-top-percent:23;mso-wrap-distance-left:9pt;mso-wrap-distance-top:0;mso-wrap-distance-right:9pt;mso-wrap-distance-bottom:0;mso-position-horizontal:right;mso-position-horizontal-relative:margin;mso-position-vertical-relative:page;mso-width-percent:76;mso-height-percent:98;mso-top-percent:23;mso-width-relative:page;mso-height-relative:page;v-text-anchor:bottom" o:gfxdata="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" fillcolor="#4472c4 [3204]" stroked="f" strokeweight="1pt">
+                  <v:rect w14:anchorId="4F08B589" id="Rectangle 132" o:spid="_x0000_s1027" style="position:absolute;margin-left:-4.4pt;margin-top:0;width:46.8pt;height:77.75pt;z-index:251659264;visibility:visible;mso-wrap-style:square;mso-width-percent:76;mso-height-percent:98;mso-top-percent:23;mso-wrap-distance-left:9pt;mso-wrap-distance-top:0;mso-wrap-distance-right:9pt;mso-wrap-distance-bottom:0;mso-position-horizontal:right;mso-position-horizontal-relative:margin;mso-position-vertical-relative:page;mso-width-percent:76;mso-height-percent:98;mso-top-percent:23;mso-width-relative:page;mso-height-relative:page;v-text-anchor:bottom" o:gfxdata="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" fillcolor="#4472c4 [3204]" stroked="f" strokeweight="1pt">
                     <o:lock v:ext="edit" aspectratio="t"/>
                     <v:textbox inset="3.6pt,,3.6pt">
                       <w:txbxContent>
@@ -497,6 +505,7 @@
                               <w:calendar w:val="gregorian"/>
                             </w:date>
                           </w:sdtPr>
+                          <w:sdtEndPr/>
                           <w:sdtContent>
                             <w:p>
                               <w:pPr>
@@ -559,8 +568,153 @@
       </w:r>
     </w:p>
     <w:p>
-      <w:bookmarkStart w:id="0" w:name="_GoBack"/>
-      <w:bookmarkEnd w:id="0"/>
+      <w:r>
+        <w:t xml:space="preserve">For this task, a cube must be drawn onto the screen, it must be centred </w:t>
+      </w:r>
+      <w:r>
+        <w:t>at</w:t>
+      </w:r>
+      <w:r>
+        <w:t xml:space="preserve"> the origin </w:t>
+      </w:r>
+      <w:r>
+        <w:t xml:space="preserve">with </w:t>
+      </w:r>
+      <w:r>
+        <w:t>the opposite corner points</w:t>
+      </w:r>
+      <w:r>
+        <w:rPr>
+          <w:rFonts w:ascii="ArialMT" w:hAnsi="ArialMT"/>
+          <w:sz w:val="22"/>
+          <w:szCs w:val="22"/>
+        </w:rPr>
+        <w:t xml:space="preserve"> </w:t>
+      </w:r>
+      <w:r>
+        <w:t>(–1, –1, –1) and (1, 1, 1), faces orthogonal to x-, y-, z-axes</w:t>
+      </w:r>
+      <w:r>
+        <w:t>. Orthogonal means that they are at right angles.</w:t>
+      </w:r>
+      <w:r>
+        <w:t xml:space="preserve"> For the cube to be the right size, I created the geometry using a BoxBufferGeometry which I passed a width, height and depth of 2. The cube is automatically centred at the </w:t>
+      </w:r>
+      <w:proofErr w:type="gramStart"/>
+      <w:r>
+        <w:t>origin,</w:t>
+      </w:r>
+      <w:proofErr w:type="gramEnd"/>
+      <w:r>
+        <w:t xml:space="preserve"> hence the corner points are 1 unit away from the coordinate axis.</w:t>
+      </w:r>
+    </w:p>
+    <w:p/>
+    <w:p>
+      <w:r>
+        <w:t xml:space="preserve">The function </w:t>
+      </w:r>
+      <w:proofErr w:type="spellStart"/>
+      <w:proofErr w:type="gramStart"/>
+      <w:r>
+        <w:t>createCube</w:t>
+      </w:r>
+      <w:proofErr w:type="spellEnd"/>
+      <w:r>
+        <w:t>(</w:t>
+      </w:r>
+      <w:proofErr w:type="gramEnd"/>
+      <w:r>
+        <w:t xml:space="preserve">) is called from the </w:t>
+      </w:r>
+      <w:proofErr w:type="spellStart"/>
+      <w:r>
+        <w:t>init</w:t>
+      </w:r>
+      <w:proofErr w:type="spellEnd"/>
+      <w:r>
+        <w:t xml:space="preserve">() function which is run once at the beginning. The cube mesh is stored as a global variable and can be called from any function in the program. The below code snippet includes </w:t>
+      </w:r>
+      <w:r>
+        <w:t xml:space="preserve">loading the texture mapping for requirement 7, for requirement one the material simply set the </w:t>
+      </w:r>
+      <w:proofErr w:type="spellStart"/>
+      <w:r>
+        <w:t>color</w:t>
+      </w:r>
+      <w:proofErr w:type="spellEnd"/>
+      <w:r>
+        <w:t xml:space="preserve"> to white. </w:t>
+      </w:r>
+    </w:p>
+    <w:p>
+      <w:r>
+        <w:rPr>
+          <w:noProof/>
+        </w:rPr>
+        <w:object w:dxaOrig="9940" w:dyaOrig="2180" w14:anchorId="02AA28BA">
+          <v:shapetype id="_x0000_t75" coordsize="21600,21600" o:spt="75" o:preferrelative="t" path="m@4@5l@4@11@9@11@9@5xe" filled="f" stroked="f">
+            <v:stroke joinstyle="miter"/>
+            <v:formulas>
+              <v:f eqn="if lineDrawn pixelLineWidth 0"/>
+              <v:f eqn="sum @0 1 0"/>
+              <v:f eqn="sum 0 0 @1"/>
+              <v:f eqn="prod @2 1 2"/>
+              <v:f eqn="prod @3 21600 pixelWidth"/>
+              <v:f eqn="prod @3 21600 pixelHeight"/>
+              <v:f eqn="sum @0 0 1"/>
+              <v:f eqn="prod @6 1 2"/>
+              <v:f eqn="prod @7 21600 pixelWidth"/>
+              <v:f eqn="sum @8 21600 0"/>
+              <v:f eqn="prod @7 21600 pixelHeight"/>
+              <v:f eqn="sum @10 21600 0"/>
+            </v:formulas>
+            <v:path o:extrusionok="f" gradientshapeok="t" o:connecttype="rect"/>
+            <o:lock v:ext="edit" aspectratio="t"/>
+          </v:shapetype>
+          <v:shape id="_x0000_i1026" type="#_x0000_t75" alt="" style="width:497pt;height:109.1pt;mso-width-percent:0;mso-height-percent:0;mso-width-percent:0;mso-height-percent:0" o:ole="">
+            <v:imagedata r:id="rId8" o:title=""/>
+          </v:shape>
+          <o:OLEObject Type="Embed" ProgID="Word.Document.12" ShapeID="_x0000_i1026" DrawAspect="Content" ObjectID="_1606073141" r:id="rId9">
+            <o:FieldCodes>\s</o:FieldCodes>
+          </o:OLEObject>
+        </w:object>
+      </w:r>
+    </w:p>
+    <w:p>
+      <w:r>
+        <w:t xml:space="preserve">Because the cube is shown by default when you open the application, it is added to the scene in the </w:t>
+      </w:r>
+      <w:proofErr w:type="spellStart"/>
+      <w:proofErr w:type="gramStart"/>
+      <w:r>
+        <w:t>init</w:t>
+      </w:r>
+      <w:proofErr w:type="spellEnd"/>
+      <w:r>
+        <w:t>(</w:t>
+      </w:r>
+      <w:proofErr w:type="gramEnd"/>
+      <w:r>
+        <w:t>) function.</w:t>
+      </w:r>
+    </w:p>
+    <w:bookmarkStart w:id="0" w:name="_GoBack"/>
+    <w:bookmarkEnd w:id="0"/>
+    <w:p>
+      <w:r>
+        <w:rPr>
+          <w:noProof/>
+        </w:rPr>
+        <w:object w:dxaOrig="9020" w:dyaOrig="860" w14:anchorId="53DC679D">
+          <v:shape id="_x0000_i1025" type="#_x0000_t75" alt="" style="width:451pt;height:43pt;mso-width-percent:0;mso-height-percent:0;mso-width-percent:0;mso-height-percent:0" o:ole="">
+            <v:imagedata r:id="rId10" o:title=""/>
+          </v:shape>
+          <o:OLEObject Type="Embed" ProgID="Word.Document.12" ShapeID="_x0000_i1025" DrawAspect="Content" ObjectID="_1606073142" r:id="rId11">
+            <o:FieldCodes>\s</o:FieldCodes>
+          </o:OLEObject>
+        </w:object>
+      </w:r>
       <w:r>
         <w:br w:type="page"/>
       </w:r>
@@ -929,8 +1083,8 @@
     </w:p>
     <w:p/>
     <w:sectPr>
-      <w:footerReference w:type="even" r:id="rId8"/>
-      <w:footerReference w:type="default" r:id="rId9"/>
+      <w:footerReference w:type="even" r:id="rId12"/>
+      <w:footerReference w:type="default" r:id="rId13"/>
       <w:pgSz w:w="11900" w:h="16840"/>
       <w:pgMar w:top="1440" w:right="1440" w:bottom="1440" w:left="1440" w:header="708" w:footer="708" w:gutter="0"/>
       <w:pgNumType w:start="0"/>
@@ -974,6 +1128,11 @@
         <w:docPartUnique/>
       </w:docPartObj>
     </w:sdtPr>
+    <w:sdtEndPr>
+      <w:rPr>
+        <w:rStyle w:val="PageNumber"/>
+      </w:rPr>
+    </w:sdtEndPr>
     <w:sdtContent>
       <w:p>
         <w:pPr>
@@ -1026,6 +1185,11 @@
         <w:docPartUnique/>
       </w:docPartObj>
     </w:sdtPr>
+    <w:sdtEndPr>
+      <w:rPr>
+        <w:rStyle w:val="PageNumber"/>
+      </w:rPr>
+    </w:sdtEndPr>
     <w:sdtContent>
       <w:p>
         <w:pPr>
@@ -1855,7 +2019,6 @@
   <w:style w:type="character" w:default="1" w:styleId="DefaultParagraphFont">
     <w:name w:val="Default Paragraph Font"/>
     <w:uiPriority w:val="1"/>
-    <w:semiHidden/>
     <w:unhideWhenUsed/>
   </w:style>
   <w:style w:type="table" w:default="1" w:styleId="TableNormal">

</xml_diff>